<commit_message>
My Scenarios and use cases is updated.
</commit_message>
<xml_diff>
--- a/Documents/Scenarios/Ahmet_Scenarios.docx
+++ b/Documents/Scenarios/Ahmet_Scenarios.docx
@@ -3985,8 +3985,6 @@
         </w:rPr>
         <w:t>s</w:t>
       </w:r>
-      <w:bookmarkStart w:id="0" w:name="_GoBack"/>
-      <w:bookmarkEnd w:id="0"/>
     </w:p>
     <w:p>
       <w:pPr>
@@ -5255,198 +5253,253 @@
           <w:szCs w:val="28"/>
         </w:rPr>
         <w:lastRenderedPageBreak/>
-        <w:t>Scenario Name</w:t>
-      </w:r>
-      <w:r>
-        <w:rPr>
-          <w:rFonts w:ascii="Times New Roman" w:hAnsi="Times New Roman" w:cs="Times New Roman"/>
-          <w:b/>
-          <w:bCs/>
-          <w:sz w:val="28"/>
-          <w:szCs w:val="28"/>
-        </w:rPr>
-        <w:tab/>
-      </w:r>
-      <w:r>
-        <w:rPr>
-          <w:rFonts w:ascii="Times New Roman" w:hAnsi="Times New Roman" w:cs="Times New Roman"/>
-          <w:b/>
-          <w:bCs/>
-          <w:sz w:val="28"/>
-          <w:szCs w:val="28"/>
-        </w:rPr>
-        <w:tab/>
-      </w:r>
-      <w:r>
-        <w:rPr>
-          <w:rFonts w:ascii="Times New Roman" w:hAnsi="Times New Roman" w:cs="Times New Roman"/>
-        </w:rPr>
-        <w:t>ChangeThePassword</w:t>
-      </w:r>
-    </w:p>
-    <w:p>
-      <w:pPr>
-        <w:rPr>
-          <w:rFonts w:ascii="Times New Roman" w:hAnsi="Times New Roman" w:cs="Times New Roman"/>
-          <w:b/>
-          <w:bCs/>
-          <w:sz w:val="28"/>
-          <w:szCs w:val="28"/>
-        </w:rPr>
-      </w:pPr>
-      <w:r>
-        <w:rPr>
-          <w:rFonts w:ascii="Times New Roman" w:hAnsi="Times New Roman" w:cs="Times New Roman"/>
-          <w:b/>
-          <w:bCs/>
-          <w:sz w:val="28"/>
-          <w:szCs w:val="28"/>
-        </w:rPr>
-        <w:t xml:space="preserve">    </w:t>
-      </w:r>
-    </w:p>
-    <w:p>
-      <w:pPr>
-        <w:pBdr>
-          <w:top w:val="single" w:sz="4" w:space="1" w:color="auto"/>
-        </w:pBdr>
-        <w:rPr>
-          <w:rFonts w:ascii="Times New Roman" w:hAnsi="Times New Roman" w:cs="Times New Roman"/>
-          <w:b/>
-          <w:bCs/>
-          <w:sz w:val="28"/>
-          <w:szCs w:val="28"/>
-        </w:rPr>
-      </w:pPr>
-    </w:p>
-    <w:p>
-      <w:pPr>
-        <w:rPr>
-          <w:rFonts w:ascii="Times New Roman" w:hAnsi="Times New Roman" w:cs="Times New Roman"/>
-        </w:rPr>
-      </w:pPr>
-      <w:r>
-        <w:rPr>
-          <w:rFonts w:ascii="Times New Roman" w:hAnsi="Times New Roman" w:cs="Times New Roman"/>
-          <w:b/>
-          <w:bCs/>
-          <w:sz w:val="28"/>
-          <w:szCs w:val="28"/>
-        </w:rPr>
-        <w:t>Participating Actor</w:t>
-      </w:r>
-      <w:r>
-        <w:rPr>
-          <w:rFonts w:ascii="Times New Roman" w:hAnsi="Times New Roman" w:cs="Times New Roman"/>
-          <w:b/>
-          <w:bCs/>
-          <w:sz w:val="28"/>
-          <w:szCs w:val="28"/>
-        </w:rPr>
-        <w:tab/>
-      </w:r>
-      <w:r>
-        <w:rPr>
-          <w:rFonts w:ascii="Times New Roman" w:hAnsi="Times New Roman" w:cs="Times New Roman"/>
-        </w:rPr>
-        <w:t>Ayşe: RegisteredUser</w:t>
-      </w:r>
-    </w:p>
-    <w:p>
-      <w:pPr>
-        <w:rPr>
-          <w:rFonts w:ascii="Times New Roman" w:hAnsi="Times New Roman" w:cs="Times New Roman"/>
-        </w:rPr>
-      </w:pPr>
-      <w:r>
-        <w:rPr>
-          <w:rFonts w:ascii="Times New Roman" w:hAnsi="Times New Roman" w:cs="Times New Roman"/>
-          <w:b/>
-          <w:bCs/>
-          <w:sz w:val="28"/>
-          <w:szCs w:val="28"/>
-        </w:rPr>
-        <w:t>Instances</w:t>
-      </w:r>
-      <w:r>
-        <w:rPr>
-          <w:rFonts w:ascii="Times New Roman" w:hAnsi="Times New Roman" w:cs="Times New Roman"/>
-          <w:b/>
-          <w:bCs/>
-          <w:sz w:val="28"/>
-          <w:szCs w:val="28"/>
-        </w:rPr>
-        <w:tab/>
-      </w:r>
-      <w:r>
-        <w:rPr>
-          <w:rFonts w:ascii="Times New Roman" w:hAnsi="Times New Roman" w:cs="Times New Roman"/>
-          <w:b/>
-          <w:bCs/>
-          <w:sz w:val="28"/>
-          <w:szCs w:val="28"/>
-        </w:rPr>
-        <w:tab/>
-      </w:r>
-      <w:r>
-        <w:rPr>
-          <w:rFonts w:ascii="Times New Roman" w:hAnsi="Times New Roman" w:cs="Times New Roman"/>
-          <w:b/>
-          <w:bCs/>
-          <w:sz w:val="28"/>
-          <w:szCs w:val="28"/>
-        </w:rPr>
-        <w:tab/>
-      </w:r>
-    </w:p>
-    <w:p>
-      <w:pPr>
-        <w:rPr>
-          <w:rFonts w:ascii="Times New Roman" w:hAnsi="Times New Roman" w:cs="Times New Roman"/>
-          <w:b/>
-          <w:bCs/>
-          <w:sz w:val="28"/>
-          <w:szCs w:val="28"/>
-        </w:rPr>
-      </w:pPr>
-    </w:p>
-    <w:p>
-      <w:pPr>
-        <w:pBdr>
-          <w:top w:val="single" w:sz="4" w:space="1" w:color="auto"/>
-        </w:pBdr>
-        <w:rPr>
-          <w:rFonts w:ascii="Times New Roman" w:hAnsi="Times New Roman" w:cs="Times New Roman"/>
-          <w:b/>
-          <w:bCs/>
-          <w:sz w:val="28"/>
-          <w:szCs w:val="28"/>
-        </w:rPr>
-      </w:pPr>
-    </w:p>
-    <w:p>
-      <w:pPr>
-        <w:rPr>
-          <w:rFonts w:ascii="Times New Roman" w:hAnsi="Times New Roman" w:cs="Times New Roman"/>
-        </w:rPr>
-      </w:pPr>
-      <w:r>
-        <w:rPr>
-          <w:rFonts w:ascii="Times New Roman" w:hAnsi="Times New Roman" w:cs="Times New Roman"/>
-          <w:b/>
-          <w:bCs/>
-          <w:sz w:val="28"/>
-          <w:szCs w:val="28"/>
-        </w:rPr>
-        <w:t>Flow of Events</w:t>
-      </w:r>
-      <w:r>
-        <w:rPr>
-          <w:rFonts w:ascii="Times New Roman" w:hAnsi="Times New Roman" w:cs="Times New Roman"/>
-          <w:b/>
-          <w:bCs/>
-          <w:sz w:val="28"/>
-          <w:szCs w:val="28"/>
+        <w:t>Scenario name</w:t>
+      </w:r>
+      <w:r>
+        <w:rPr>
+          <w:rFonts w:ascii="Times New Roman" w:hAnsi="Times New Roman" w:cs="Times New Roman"/>
+        </w:rPr>
+        <w:tab/>
+        <w:t>RemoveOfficeUser</w:t>
+      </w:r>
+    </w:p>
+    <w:p>
+      <w:pPr>
+        <w:spacing w:before="240"/>
+        <w:rPr>
+          <w:rFonts w:ascii="Times New Roman" w:hAnsi="Times New Roman" w:cs="Times New Roman"/>
+        </w:rPr>
+      </w:pPr>
+      <w:r>
+        <w:rPr>
+          <w:rFonts w:ascii="Times New Roman" w:hAnsi="Times New Roman" w:cs="Times New Roman"/>
+        </w:rPr>
+        <w:t>___________________________________________________________________________</w:t>
+      </w:r>
+    </w:p>
+    <w:p>
+      <w:pPr>
+        <w:rPr>
+          <w:rFonts w:ascii="Times New Roman" w:hAnsi="Times New Roman" w:cs="Times New Roman"/>
+        </w:rPr>
+      </w:pPr>
+      <w:r>
+        <w:rPr>
+          <w:rFonts w:ascii="Times New Roman" w:hAnsi="Times New Roman" w:cs="Times New Roman"/>
+          <w:b/>
+          <w:bCs/>
+          <w:sz w:val="28"/>
+          <w:szCs w:val="28"/>
+        </w:rPr>
+        <w:t xml:space="preserve">Participating </w:t>
+      </w:r>
+      <w:r>
+        <w:rPr>
+          <w:rFonts w:ascii="Times New Roman" w:hAnsi="Times New Roman" w:cs="Times New Roman"/>
+          <w:b/>
+          <w:bCs/>
+          <w:sz w:val="28"/>
+          <w:szCs w:val="28"/>
+        </w:rPr>
+        <w:tab/>
+      </w:r>
+      <w:r>
+        <w:rPr>
+          <w:rFonts w:ascii="Times New Roman" w:hAnsi="Times New Roman" w:cs="Times New Roman"/>
+        </w:rPr>
+        <w:t>Emine: Administrator</w:t>
+      </w:r>
+    </w:p>
+    <w:p>
+      <w:pPr>
+        <w:rPr>
+          <w:rFonts w:ascii="Times New Roman" w:hAnsi="Times New Roman" w:cs="Times New Roman"/>
+        </w:rPr>
+      </w:pPr>
+      <w:r>
+        <w:rPr>
+          <w:rFonts w:ascii="Times New Roman" w:hAnsi="Times New Roman" w:cs="Times New Roman"/>
+          <w:b/>
+          <w:bCs/>
+          <w:sz w:val="28"/>
+          <w:szCs w:val="28"/>
+        </w:rPr>
+        <w:t>actor</w:t>
+      </w:r>
+      <w:r>
+        <w:rPr>
+          <w:rFonts w:ascii="Times New Roman" w:hAnsi="Times New Roman" w:cs="Times New Roman"/>
+        </w:rPr>
+        <w:tab/>
+      </w:r>
+      <w:r>
+        <w:rPr>
+          <w:rFonts w:ascii="Times New Roman" w:hAnsi="Times New Roman" w:cs="Times New Roman"/>
+          <w:b/>
+          <w:bCs/>
+          <w:sz w:val="28"/>
+          <w:szCs w:val="28"/>
+        </w:rPr>
+        <w:t>instances</w:t>
+      </w:r>
+      <w:r>
+        <w:rPr>
+          <w:rFonts w:ascii="Times New Roman" w:hAnsi="Times New Roman" w:cs="Times New Roman"/>
+          <w:b/>
+          <w:bCs/>
+          <w:sz w:val="28"/>
+          <w:szCs w:val="28"/>
+        </w:rPr>
+        <w:tab/>
+      </w:r>
+      <w:r>
+        <w:rPr>
+          <w:rFonts w:ascii="Times New Roman" w:hAnsi="Times New Roman" w:cs="Times New Roman"/>
+        </w:rPr>
+        <w:t>Oğuzhan: OfficeUser</w:t>
+      </w:r>
+    </w:p>
+    <w:p>
+      <w:pPr>
+        <w:spacing w:before="240"/>
+        <w:rPr>
+          <w:rFonts w:ascii="Times New Roman" w:hAnsi="Times New Roman" w:cs="Times New Roman"/>
+        </w:rPr>
+      </w:pPr>
+      <w:r>
+        <w:rPr>
+          <w:rFonts w:ascii="Times New Roman" w:hAnsi="Times New Roman" w:cs="Times New Roman"/>
+        </w:rPr>
+        <w:t>___________________________________________________________________________</w:t>
+      </w:r>
+    </w:p>
+    <w:p>
+      <w:pPr>
+        <w:rPr>
+          <w:rFonts w:ascii="Times New Roman" w:hAnsi="Times New Roman" w:cs="Times New Roman"/>
+        </w:rPr>
+      </w:pPr>
+    </w:p>
+    <w:p>
+      <w:pPr>
+        <w:rPr>
+          <w:rFonts w:ascii="Times New Roman" w:hAnsi="Times New Roman" w:cs="Times New Roman"/>
+        </w:rPr>
+      </w:pPr>
+      <w:r>
+        <w:rPr>
+          <w:rFonts w:ascii="Times New Roman" w:hAnsi="Times New Roman" w:cs="Times New Roman"/>
+          <w:b/>
+          <w:bCs/>
+          <w:sz w:val="28"/>
+          <w:szCs w:val="28"/>
+        </w:rPr>
+        <w:t>Flow of events</w:t>
+      </w:r>
+      <w:r>
+        <w:rPr>
+          <w:rFonts w:ascii="Times New Roman" w:hAnsi="Times New Roman" w:cs="Times New Roman"/>
+        </w:rPr>
+        <w:tab/>
+        <w:t>1. Oğuzhan is a OfficeUser in the VehicleRentingSystem and he leaves</w:t>
+      </w:r>
+      <w:r>
+        <w:rPr>
+          <w:rFonts w:ascii="Times New Roman" w:hAnsi="Times New Roman" w:cs="Times New Roman"/>
+        </w:rPr>
+        <w:tab/>
+      </w:r>
+      <w:r>
+        <w:rPr>
+          <w:rFonts w:ascii="Times New Roman" w:hAnsi="Times New Roman" w:cs="Times New Roman"/>
+        </w:rPr>
+        <w:tab/>
+      </w:r>
+      <w:r>
+        <w:rPr>
+          <w:rFonts w:ascii="Times New Roman" w:hAnsi="Times New Roman" w:cs="Times New Roman"/>
+        </w:rPr>
+        <w:tab/>
+        <w:t xml:space="preserve">from the istanbul kadıköy Office. </w:t>
+      </w:r>
+    </w:p>
+    <w:p>
+      <w:pPr>
+        <w:ind w:left="2160"/>
+        <w:rPr>
+          <w:rFonts w:ascii="Times New Roman" w:hAnsi="Times New Roman" w:cs="Times New Roman"/>
+        </w:rPr>
+      </w:pPr>
+      <w:r>
+        <w:rPr>
+          <w:rFonts w:ascii="Times New Roman" w:hAnsi="Times New Roman" w:cs="Times New Roman"/>
+        </w:rPr>
+        <w:t xml:space="preserve">2. Emine has an administrator account and takes a work such that he need to remove the Oğuzhan from the corresponding Office because he just left from the work. First, she logs in to the system with an administrator account with his username and password . Then she opens the “Offices” page of the website and she chooses the İstanbul Kadıköy Office. </w:t>
+      </w:r>
+    </w:p>
+    <w:p>
+      <w:pPr>
+        <w:ind w:left="2160"/>
+        <w:rPr>
+          <w:rFonts w:ascii="Times New Roman" w:hAnsi="Times New Roman" w:cs="Times New Roman"/>
+        </w:rPr>
+      </w:pPr>
+      <w:r>
+        <w:rPr>
+          <w:rFonts w:ascii="Times New Roman" w:hAnsi="Times New Roman" w:cs="Times New Roman"/>
+        </w:rPr>
+        <w:t>3. Next, she activates the show the OfficeUsers function of the system.</w:t>
+      </w:r>
+    </w:p>
+    <w:p>
+      <w:pPr>
+        <w:ind w:left="2160"/>
+        <w:rPr>
+          <w:rFonts w:ascii="Times New Roman" w:hAnsi="Times New Roman" w:cs="Times New Roman"/>
+        </w:rPr>
+      </w:pPr>
+      <w:r>
+        <w:rPr>
+          <w:rFonts w:ascii="Times New Roman" w:hAnsi="Times New Roman" w:cs="Times New Roman"/>
+        </w:rPr>
+        <w:t>4. She notices that a list of OfficeUser of the corresponding Office is listed by VehicleRentingSystem.</w:t>
+      </w:r>
+    </w:p>
+    <w:p>
+      <w:pPr>
+        <w:ind w:left="2160"/>
+        <w:rPr>
+          <w:rFonts w:ascii="Times New Roman" w:hAnsi="Times New Roman" w:cs="Times New Roman"/>
+        </w:rPr>
+      </w:pPr>
+      <w:r>
+        <w:rPr>
+          <w:rFonts w:ascii="Times New Roman" w:hAnsi="Times New Roman" w:cs="Times New Roman"/>
+        </w:rPr>
+        <w:t>4. She chooses the Oğuzhan from the list.</w:t>
+      </w:r>
+    </w:p>
+    <w:p>
+      <w:pPr>
+        <w:rPr>
+          <w:rFonts w:ascii="Times New Roman" w:hAnsi="Times New Roman" w:cs="Times New Roman"/>
+        </w:rPr>
+      </w:pPr>
+      <w:r>
+        <w:rPr>
+          <w:rFonts w:ascii="Times New Roman" w:hAnsi="Times New Roman" w:cs="Times New Roman"/>
+        </w:rPr>
+        <w:t xml:space="preserve">          </w:t>
+      </w:r>
+      <w:r>
+        <w:rPr>
+          <w:rFonts w:ascii="Times New Roman" w:hAnsi="Times New Roman" w:cs="Times New Roman"/>
+        </w:rPr>
+        <w:tab/>
+      </w:r>
+      <w:r>
+        <w:rPr>
+          <w:rFonts w:ascii="Times New Roman" w:hAnsi="Times New Roman" w:cs="Times New Roman"/>
         </w:rPr>
         <w:tab/>
         <w:t xml:space="preserve">  </w:t>
@@ -5454,19 +5507,81 @@
       <w:r>
         <w:rPr>
           <w:rFonts w:ascii="Times New Roman" w:hAnsi="Times New Roman" w:cs="Times New Roman"/>
-          <w:b/>
-          <w:bCs/>
-          <w:sz w:val="28"/>
-          <w:szCs w:val="28"/>
-        </w:rPr>
-        <w:tab/>
-      </w:r>
-      <w:r>
-        <w:rPr>
-          <w:rFonts w:ascii="Times New Roman" w:hAnsi="Times New Roman" w:cs="Times New Roman"/>
-        </w:rPr>
-        <w:t xml:space="preserve">1. </w:t>
-      </w:r>
+        </w:rPr>
+        <w:tab/>
+        <w:t xml:space="preserve">3. </w:t>
+      </w:r>
+      <w:r>
+        <w:rPr>
+          <w:rFonts w:ascii="Times New Roman" w:hAnsi="Times New Roman" w:cs="Times New Roman"/>
+        </w:rPr>
+        <w:t>Then, s</w:t>
+      </w:r>
+      <w:r>
+        <w:rPr>
+          <w:rFonts w:ascii="Times New Roman" w:hAnsi="Times New Roman" w:cs="Times New Roman"/>
+        </w:rPr>
+        <w:t xml:space="preserve">he activates the “ Remove </w:t>
+      </w:r>
+      <w:r>
+        <w:rPr>
+          <w:rFonts w:ascii="Times New Roman" w:hAnsi="Times New Roman" w:cs="Times New Roman"/>
+        </w:rPr>
+        <w:t>Offfice User “</w:t>
+      </w:r>
+      <w:r>
+        <w:rPr>
+          <w:rFonts w:ascii="Times New Roman" w:hAnsi="Times New Roman" w:cs="Times New Roman"/>
+        </w:rPr>
+        <w:t xml:space="preserve"> function</w:t>
+      </w:r>
+      <w:r>
+        <w:rPr>
+          <w:rFonts w:ascii="Times New Roman" w:hAnsi="Times New Roman" w:cs="Times New Roman"/>
+        </w:rPr>
+        <w:t xml:space="preserve">. </w:t>
+      </w:r>
+    </w:p>
+    <w:p>
+      <w:pPr>
+        <w:ind w:left="1416" w:firstLine="708"/>
+        <w:rPr>
+          <w:rFonts w:ascii="Times New Roman" w:hAnsi="Times New Roman" w:cs="Times New Roman"/>
+        </w:rPr>
+      </w:pPr>
+      <w:r>
+        <w:rPr>
+          <w:rFonts w:ascii="Times New Roman" w:hAnsi="Times New Roman" w:cs="Times New Roman"/>
+        </w:rPr>
+        <w:t xml:space="preserve"> 4.</w:t>
+      </w:r>
+      <w:r>
+        <w:rPr>
+          <w:rFonts w:ascii="Times New Roman" w:hAnsi="Times New Roman" w:cs="Times New Roman"/>
+        </w:rPr>
+        <w:t xml:space="preserve"> </w:t>
+      </w:r>
+      <w:r>
+        <w:rPr>
+          <w:rFonts w:ascii="Times New Roman" w:hAnsi="Times New Roman" w:cs="Times New Roman"/>
+        </w:rPr>
+        <w:t xml:space="preserve">After that, Emine notices a feedback from the website as </w:t>
+      </w:r>
+    </w:p>
+    <w:p>
+      <w:pPr>
+        <w:rPr>
+          <w:rFonts w:ascii="Times New Roman" w:hAnsi="Times New Roman" w:cs="Times New Roman"/>
+        </w:rPr>
+      </w:pPr>
+      <w:r>
+        <w:rPr>
+          <w:rFonts w:ascii="Times New Roman" w:hAnsi="Times New Roman" w:cs="Times New Roman"/>
+        </w:rPr>
+        <w:t xml:space="preserve">                                       “Office user is removed succesfully.”.</w:t>
+      </w:r>
+      <w:bookmarkStart w:id="0" w:name="_GoBack"/>
+      <w:bookmarkEnd w:id="0"/>
     </w:p>
     <w:p>
       <w:pPr>

</xml_diff>